<commit_message>
Tags to always use lowercase
</commit_message>
<xml_diff>
--- a/TechnicalTest_bikinmaharjan.docx
+++ b/TechnicalTest_bikinmaharjan.docx
@@ -148,32 +148,43 @@
           <w:b/>
           <w:bCs/>
         </w:rPr>
-        <w:t>‘</w:t>
-      </w:r>
-      <w:proofErr w:type="spellStart"/>
+        <w:t>‘npm install’</w:t>
+      </w:r>
+      <w:r>
+        <w:t xml:space="preserve"> to install all the packages required for the api</w:t>
+      </w:r>
+    </w:p>
+    <w:p>
+      <w:pPr>
+        <w:pStyle w:val="ListParagraph"/>
+        <w:numPr>
+          <w:ilvl w:val="0"/>
+          <w:numId w:val="1"/>
+        </w:numPr>
+      </w:pPr>
+      <w:r>
+        <w:t xml:space="preserve">Run </w:t>
+      </w:r>
       <w:r>
         <w:rPr>
           <w:b/>
           <w:bCs/>
         </w:rPr>
-        <w:t>npm</w:t>
-      </w:r>
-      <w:proofErr w:type="spellEnd"/>
+        <w:t>‘npm start’</w:t>
+      </w:r>
+      <w:r>
+        <w:t xml:space="preserve"> to run the api on production environment or </w:t>
+      </w:r>
       <w:r>
         <w:rPr>
           <w:b/>
           <w:bCs/>
         </w:rPr>
-        <w:t xml:space="preserve"> install’</w:t>
-      </w:r>
-      <w:r>
-        <w:t xml:space="preserve"> to install all the packages required for the </w:t>
-      </w:r>
-      <w:proofErr w:type="spellStart"/>
-      <w:r>
-        <w:t>api</w:t>
-      </w:r>
-      <w:proofErr w:type="spellEnd"/>
+        <w:t>‘npm run dev’</w:t>
+      </w:r>
+      <w:r>
+        <w:t xml:space="preserve"> to run on development mod.</w:t>
+      </w:r>
     </w:p>
     <w:p>
       <w:pPr>
@@ -184,67 +195,7 @@
         </w:numPr>
       </w:pPr>
       <w:r>
-        <w:t xml:space="preserve">Run </w:t>
-      </w:r>
-      <w:r>
-        <w:rPr>
-          <w:b/>
-          <w:bCs/>
-        </w:rPr>
-        <w:t>‘</w:t>
-      </w:r>
-      <w:proofErr w:type="spellStart"/>
-      <w:r>
-        <w:rPr>
-          <w:b/>
-          <w:bCs/>
-        </w:rPr>
-        <w:t>npm</w:t>
-      </w:r>
-      <w:proofErr w:type="spellEnd"/>
-      <w:r>
-        <w:rPr>
-          <w:b/>
-          <w:bCs/>
-        </w:rPr>
-        <w:t xml:space="preserve"> start’</w:t>
-      </w:r>
-      <w:r>
-        <w:t xml:space="preserve"> to run the </w:t>
-      </w:r>
-      <w:proofErr w:type="spellStart"/>
-      <w:r>
-        <w:t>api</w:t>
-      </w:r>
-      <w:proofErr w:type="spellEnd"/>
-      <w:r>
-        <w:t xml:space="preserve"> on production environment or </w:t>
-      </w:r>
-      <w:r>
-        <w:rPr>
-          <w:b/>
-          <w:bCs/>
-        </w:rPr>
-        <w:t>‘</w:t>
-      </w:r>
-      <w:proofErr w:type="spellStart"/>
-      <w:r>
-        <w:rPr>
-          <w:b/>
-          <w:bCs/>
-        </w:rPr>
-        <w:t>npm</w:t>
-      </w:r>
-      <w:proofErr w:type="spellEnd"/>
-      <w:r>
-        <w:rPr>
-          <w:b/>
-          <w:bCs/>
-        </w:rPr>
-        <w:t xml:space="preserve"> run dev’</w:t>
-      </w:r>
-      <w:r>
-        <w:t xml:space="preserve"> to run on development mod.</w:t>
+        <w:t>Open your choice of api development tool like Postman to query the api</w:t>
       </w:r>
     </w:p>
     <w:p>
@@ -256,21 +207,8 @@
         </w:numPr>
       </w:pPr>
       <w:r>
-        <w:t xml:space="preserve">Open your choice of </w:t>
-      </w:r>
-      <w:proofErr w:type="spellStart"/>
-      <w:r>
-        <w:t>api</w:t>
-      </w:r>
-      <w:proofErr w:type="spellEnd"/>
-      <w:r>
-        <w:t xml:space="preserve"> development tool like Postman to query the </w:t>
-      </w:r>
-      <w:proofErr w:type="spellStart"/>
-      <w:r>
-        <w:t>api</w:t>
-      </w:r>
-      <w:proofErr w:type="spellEnd"/>
+        <w:t xml:space="preserve">The api runs on port 3000 by default. </w:t>
+      </w:r>
     </w:p>
     <w:p>
       <w:pPr>
@@ -281,35 +219,7 @@
         </w:numPr>
       </w:pPr>
       <w:r>
-        <w:t xml:space="preserve">The </w:t>
-      </w:r>
-      <w:proofErr w:type="spellStart"/>
-      <w:r>
-        <w:t>api</w:t>
-      </w:r>
-      <w:proofErr w:type="spellEnd"/>
-      <w:r>
-        <w:t xml:space="preserve"> runs on port 3000 by default. </w:t>
-      </w:r>
-    </w:p>
-    <w:p>
-      <w:pPr>
-        <w:pStyle w:val="ListParagraph"/>
-        <w:numPr>
-          <w:ilvl w:val="0"/>
-          <w:numId w:val="1"/>
-        </w:numPr>
-      </w:pPr>
-      <w:r>
-        <w:t xml:space="preserve">The Postman documentation for the </w:t>
-      </w:r>
-      <w:proofErr w:type="spellStart"/>
-      <w:r>
-        <w:t>Api</w:t>
-      </w:r>
-      <w:proofErr w:type="spellEnd"/>
-      <w:r>
-        <w:t xml:space="preserve"> can be found </w:t>
+        <w:t xml:space="preserve">The Postman documentation for the Api can be found </w:t>
       </w:r>
       <w:r>
         <w:t>at:</w:t>
@@ -322,19 +232,7 @@
           <w:rPr>
             <w:rStyle w:val="Hyperlink"/>
           </w:rPr>
-          <w:t>https://documenter.getpostman.com/view/787</w:t>
-        </w:r>
-        <w:r>
-          <w:rPr>
-            <w:rStyle w:val="Hyperlink"/>
-          </w:rPr>
-          <w:t>7</w:t>
-        </w:r>
-        <w:r>
-          <w:rPr>
-            <w:rStyle w:val="Hyperlink"/>
-          </w:rPr>
-          <w:t>219/UVsFz8y2</w:t>
+          <w:t>https://documenter.getpostman.com/view/7877219/UVsFz8y2</w:t>
         </w:r>
       </w:hyperlink>
     </w:p>
@@ -371,15 +269,7 @@
         </w:numPr>
       </w:pPr>
       <w:r>
-        <w:t xml:space="preserve">I have used </w:t>
-      </w:r>
-      <w:proofErr w:type="spellStart"/>
-      <w:r>
-        <w:t>ExpressJs</w:t>
-      </w:r>
-      <w:proofErr w:type="spellEnd"/>
-      <w:r>
-        <w:t xml:space="preserve"> for this test as I am familiar with it. For the database I have used MongoDB.</w:t>
+        <w:t>I have used ExpressJs for this test as I am familiar with it. For the database I have used MongoDB.</w:t>
       </w:r>
     </w:p>
     <w:p>
@@ -414,11 +304,9 @@
           <w:numId w:val="3"/>
         </w:numPr>
       </w:pPr>
-      <w:proofErr w:type="spellStart"/>
       <w:r>
         <w:t>Dotenv</w:t>
       </w:r>
-      <w:proofErr w:type="spellEnd"/>
     </w:p>
     <w:p>
       <w:pPr>
@@ -464,13 +352,8 @@
           <w:numId w:val="3"/>
         </w:numPr>
       </w:pPr>
-      <w:proofErr w:type="spellStart"/>
-      <w:r>
-        <w:t>Nodemon</w:t>
-      </w:r>
-      <w:proofErr w:type="spellEnd"/>
-      <w:r>
-        <w:t xml:space="preserve"> </w:t>
+      <w:r>
+        <w:t xml:space="preserve">Nodemon </w:t>
       </w:r>
     </w:p>
     <w:p>
@@ -482,15 +365,7 @@
         </w:numPr>
       </w:pPr>
       <w:r>
-        <w:t xml:space="preserve">The main entry point for the </w:t>
-      </w:r>
-      <w:proofErr w:type="spellStart"/>
-      <w:r>
-        <w:t>api</w:t>
-      </w:r>
-      <w:proofErr w:type="spellEnd"/>
-      <w:r>
-        <w:t xml:space="preserve"> is index.js</w:t>
+        <w:t>The main entry point for the api is index.js</w:t>
       </w:r>
     </w:p>
     <w:p/>
@@ -548,40 +423,17 @@
       <w:r>
         <w:t xml:space="preserve">for the app that are private should be stored. For the purpose of this test I have not added the folder in </w:t>
       </w:r>
-      <w:proofErr w:type="gramStart"/>
       <w:r>
         <w:t>‘</w:t>
       </w:r>
       <w:r>
-        <w:t>.</w:t>
-      </w:r>
-      <w:proofErr w:type="spellStart"/>
-      <w:r>
-        <w:t>gitignore</w:t>
-      </w:r>
-      <w:proofErr w:type="spellEnd"/>
-      <w:proofErr w:type="gramEnd"/>
+        <w:t>.gitignore</w:t>
+      </w:r>
       <w:r>
         <w:t>’</w:t>
       </w:r>
       <w:r>
-        <w:t xml:space="preserve">. It currently holds the port at which the app should run. If port 3000 is being used in your system you can use any other port that are free to run the </w:t>
-      </w:r>
-      <w:proofErr w:type="spellStart"/>
-      <w:r>
-        <w:t>api</w:t>
-      </w:r>
-      <w:proofErr w:type="spellEnd"/>
-      <w:r>
-        <w:t xml:space="preserve">. It also has the </w:t>
-      </w:r>
-      <w:proofErr w:type="spellStart"/>
-      <w:r>
-        <w:t>MongoURL</w:t>
-      </w:r>
-      <w:proofErr w:type="spellEnd"/>
-      <w:r>
-        <w:t xml:space="preserve"> with the full username and password. This would of course be hidden if it was a real project.</w:t>
+        <w:t>. It currently holds the port at which the app should run. If port 3000 is being used in your system you can use any other port that are free to run the api. It also has the MongoURL with the full username and password. This would of course be hidden if it was a real project.</w:t>
       </w:r>
     </w:p>
     <w:p/>
@@ -666,6 +518,18 @@
         </w:numPr>
       </w:pPr>
       <w:r>
+        <w:t>Tags to always use lowercase as tags</w:t>
+      </w:r>
+    </w:p>
+    <w:p>
+      <w:pPr>
+        <w:pStyle w:val="ListParagraph"/>
+        <w:numPr>
+          <w:ilvl w:val="0"/>
+          <w:numId w:val="4"/>
+        </w:numPr>
+      </w:pPr>
+      <w:r>
         <w:t>The title has a limit of 100 characters as the title of an article shouldn’t be too long.</w:t>
       </w:r>
     </w:p>
@@ -725,13 +589,8 @@
           <w:numId w:val="4"/>
         </w:numPr>
       </w:pPr>
-      <w:proofErr w:type="gramStart"/>
-      <w:r>
-        <w:t>All of</w:t>
-      </w:r>
-      <w:proofErr w:type="gramEnd"/>
-      <w:r>
-        <w:t xml:space="preserve"> the queries are async functions.</w:t>
+      <w:r>
+        <w:t>All of the queries are async functions.</w:t>
       </w:r>
     </w:p>
     <w:p>
@@ -743,15 +602,7 @@
         </w:numPr>
       </w:pPr>
       <w:r>
-        <w:t xml:space="preserve">I have used </w:t>
-      </w:r>
-      <w:proofErr w:type="spellStart"/>
-      <w:r>
-        <w:t>momentjs</w:t>
-      </w:r>
-      <w:proofErr w:type="spellEnd"/>
-      <w:r>
-        <w:t xml:space="preserve"> to convert the string date from the request to the appropriate date to get the results.</w:t>
+        <w:t>I have used momentjs to convert the string date from the request to the appropriate date to get the results.</w:t>
       </w:r>
     </w:p>
     <w:p>

</xml_diff>